<commit_message>
Update MESD LMS Documentation - LMS-74-View-print-Results-Analysis-for-her-his-classes.docx
</commit_message>
<xml_diff>
--- a/Documentation/MESD LMS Documentation - LMS-74-View-print-Results-Analysis-for-her-his-classes.docx
+++ b/Documentation/MESD LMS Documentation - LMS-74-View-print-Results-Analysis-for-her-his-classes.docx
@@ -183,22 +183,8 @@
           <w:szCs w:val="24"/>
           <w14:ligatures w14:val="none"/>
         </w:rPr>
-        <w:t>report/</w:t>
-      </w:r>
-      <w:proofErr w:type="spellStart"/>
-      <w:proofErr w:type="gramStart"/>
-      <w:r>
-        <w:rPr>
-          <w:rFonts w:ascii="Times New Roman" w:hAnsi="Times New Roman"/>
-          <w:kern w:val="0"/>
-          <w:sz w:val="24"/>
-          <w:szCs w:val="24"/>
-          <w14:ligatures w14:val="none"/>
-        </w:rPr>
-        <w:t>performance:view</w:t>
-      </w:r>
-      <w:proofErr w:type="spellEnd"/>
-      <w:proofErr w:type="gramEnd"/>
+        <w:t>report/performance:view</w:t>
+      </w:r>
     </w:p>
     <w:p>
       <w:pPr>
@@ -329,18 +315,8 @@
           <w:sz w:val="24"/>
           <w:szCs w:val="24"/>
         </w:rPr>
-        <w:t xml:space="preserve">, go to course </w:t>
-      </w:r>
-      <w:proofErr w:type="gramStart"/>
-      <w:r>
-        <w:rPr>
-          <w:rFonts w:ascii="Times New Roman" w:hAnsi="Times New Roman" w:cs="Times New Roman"/>
-          <w:sz w:val="24"/>
-          <w:szCs w:val="24"/>
-        </w:rPr>
-        <w:t>administration</w:t>
-      </w:r>
-      <w:proofErr w:type="gramEnd"/>
+        <w:t>, go to course administration</w:t>
+      </w:r>
       <w:r>
         <w:rPr>
           <w:rFonts w:ascii="Times New Roman" w:hAnsi="Times New Roman" w:cs="Times New Roman"/>
@@ -696,25 +672,7 @@
           <w:sz w:val="24"/>
           <w:szCs w:val="24"/>
         </w:rPr>
-        <w:t xml:space="preserve">To download table </w:t>
-      </w:r>
-      <w:proofErr w:type="gramStart"/>
-      <w:r>
-        <w:rPr>
-          <w:rFonts w:ascii="Times New Roman" w:hAnsi="Times New Roman" w:cs="Times New Roman"/>
-          <w:sz w:val="24"/>
-          <w:szCs w:val="24"/>
-        </w:rPr>
-        <w:t>data</w:t>
-      </w:r>
-      <w:proofErr w:type="gramEnd"/>
-      <w:r>
-        <w:rPr>
-          <w:rFonts w:ascii="Times New Roman" w:hAnsi="Times New Roman" w:cs="Times New Roman"/>
-          <w:sz w:val="24"/>
-          <w:szCs w:val="24"/>
-        </w:rPr>
-        <w:t xml:space="preserve"> click on the dropdown menu and scroll to </w:t>
+        <w:t xml:space="preserve">To download table data click on the dropdown menu and scroll to </w:t>
       </w:r>
       <w:r>
         <w:rPr>
@@ -963,25 +921,7 @@
           <w:sz w:val="24"/>
           <w:szCs w:val="24"/>
         </w:rPr>
-        <w:t xml:space="preserve">the file format, select the assignment </w:t>
-      </w:r>
-      <w:proofErr w:type="gramStart"/>
-      <w:r>
-        <w:rPr>
-          <w:rFonts w:ascii="Times New Roman" w:hAnsi="Times New Roman" w:cs="Times New Roman"/>
-          <w:sz w:val="24"/>
-          <w:szCs w:val="24"/>
-        </w:rPr>
-        <w:t>results</w:t>
-      </w:r>
-      <w:proofErr w:type="gramEnd"/>
-      <w:r>
-        <w:rPr>
-          <w:rFonts w:ascii="Times New Roman" w:hAnsi="Times New Roman" w:cs="Times New Roman"/>
-          <w:sz w:val="24"/>
-          <w:szCs w:val="24"/>
-        </w:rPr>
-        <w:t xml:space="preserve"> and course totals you’d like to download and click </w:t>
+        <w:t xml:space="preserve">the file format, select the assignment results and course totals you’d like to download and click </w:t>
       </w:r>
       <w:r>
         <w:rPr>
@@ -1003,7 +943,106 @@
       </w:r>
     </w:p>
     <w:p/>
-    <w:p/>
+    <w:p>
+      <w:pPr>
+        <w:pStyle w:val="ListParagraph"/>
+        <w:numPr>
+          <w:ilvl w:val="0"/>
+          <w:numId w:val="2"/>
+        </w:numPr>
+        <w:rPr>
+          <w:rFonts w:ascii="Times New Roman" w:hAnsi="Times New Roman" w:cs="Times New Roman"/>
+          <w:sz w:val="24"/>
+          <w:szCs w:val="24"/>
+        </w:rPr>
+      </w:pPr>
+      <w:r>
+        <w:rPr>
+          <w:rFonts w:ascii="Times New Roman" w:hAnsi="Times New Roman" w:cs="Times New Roman"/>
+          <w:sz w:val="24"/>
+          <w:szCs w:val="24"/>
+        </w:rPr>
+        <w:t xml:space="preserve">Activities like quizzes can express results visually as well. To view them go to the quiz in question, from the administration menu click </w:t>
+      </w:r>
+      <w:r>
+        <w:rPr>
+          <w:rFonts w:ascii="Times New Roman" w:hAnsi="Times New Roman" w:cs="Times New Roman"/>
+          <w:b/>
+          <w:bCs/>
+          <w:sz w:val="24"/>
+          <w:szCs w:val="24"/>
+        </w:rPr>
+        <w:t>Results</w:t>
+      </w:r>
+      <w:r>
+        <w:rPr>
+          <w:rFonts w:ascii="Times New Roman" w:hAnsi="Times New Roman" w:cs="Times New Roman"/>
+          <w:sz w:val="24"/>
+          <w:szCs w:val="24"/>
+        </w:rPr>
+        <w:t>.</w:t>
+      </w:r>
+    </w:p>
+    <w:p/>
+    <w:p>
+      <w:r>
+        <w:rPr>
+          <w:rFonts w:ascii="Times New Roman" w:hAnsi="Times New Roman" w:cs="Times New Roman"/>
+          <w:noProof/>
+          <w:sz w:val="24"/>
+          <w:szCs w:val="24"/>
+        </w:rPr>
+        <w:lastRenderedPageBreak/>
+        <w:drawing>
+          <wp:inline distT="0" distB="0" distL="0" distR="0" wp14:anchorId="4BDAEB5D" wp14:editId="28842986">
+            <wp:extent cx="5934075" cy="3152775"/>
+            <wp:effectExtent l="0" t="0" r="9525" b="9525"/>
+            <wp:docPr id="437673495" name="Picture 1"/>
+            <wp:cNvGraphicFramePr>
+              <a:graphicFrameLocks xmlns:a="http://schemas.openxmlformats.org/drawingml/2006/main" noChangeAspect="1"/>
+            </wp:cNvGraphicFramePr>
+            <a:graphic xmlns:a="http://schemas.openxmlformats.org/drawingml/2006/main">
+              <a:graphicData uri="http://schemas.openxmlformats.org/drawingml/2006/picture">
+                <pic:pic xmlns:pic="http://schemas.openxmlformats.org/drawingml/2006/picture">
+                  <pic:nvPicPr>
+                    <pic:cNvPr id="0" name="Picture 1"/>
+                    <pic:cNvPicPr>
+                      <a:picLocks noChangeAspect="1" noChangeArrowheads="1"/>
+                    </pic:cNvPicPr>
+                  </pic:nvPicPr>
+                  <pic:blipFill>
+                    <a:blip r:embed="rId10">
+                      <a:extLst>
+                        <a:ext uri="{28A0092B-C50C-407E-A947-70E740481C1C}">
+                          <a14:useLocalDpi xmlns:a14="http://schemas.microsoft.com/office/drawing/2010/main" val="0"/>
+                        </a:ext>
+                      </a:extLst>
+                    </a:blip>
+                    <a:srcRect/>
+                    <a:stretch>
+                      <a:fillRect/>
+                    </a:stretch>
+                  </pic:blipFill>
+                  <pic:spPr bwMode="auto">
+                    <a:xfrm>
+                      <a:off x="0" y="0"/>
+                      <a:ext cx="5934075" cy="3152775"/>
+                    </a:xfrm>
+                    <a:prstGeom prst="rect">
+                      <a:avLst/>
+                    </a:prstGeom>
+                    <a:noFill/>
+                    <a:ln>
+                      <a:noFill/>
+                    </a:ln>
+                  </pic:spPr>
+                </pic:pic>
+              </a:graphicData>
+            </a:graphic>
+          </wp:inline>
+        </w:drawing>
+      </w:r>
+    </w:p>
     <w:p/>
     <w:p/>
     <w:p/>
@@ -1221,11 +1260,127 @@
       </w:pPr>
     </w:lvl>
   </w:abstractNum>
+  <w:abstractNum w:abstractNumId="2" w15:restartNumberingAfterBreak="0">
+    <w:nsid w:val="728A6647"/>
+    <w:multiLevelType w:val="multilevel"/>
+    <w:tmpl w:val="1368BB08"/>
+    <w:lvl w:ilvl="0">
+      <w:start w:val="2"/>
+      <w:numFmt w:val="decimal"/>
+      <w:lvlText w:val="%1."/>
+      <w:lvlJc w:val="left"/>
+      <w:pPr>
+        <w:ind w:left="360" w:hanging="360"/>
+      </w:pPr>
+      <w:rPr>
+        <w:rFonts w:hint="default"/>
+      </w:rPr>
+    </w:lvl>
+    <w:lvl w:ilvl="1">
+      <w:start w:val="1"/>
+      <w:numFmt w:val="decimal"/>
+      <w:lvlText w:val="%1.%2."/>
+      <w:lvlJc w:val="left"/>
+      <w:pPr>
+        <w:ind w:left="1080" w:hanging="360"/>
+      </w:pPr>
+      <w:rPr>
+        <w:rFonts w:hint="default"/>
+      </w:rPr>
+    </w:lvl>
+    <w:lvl w:ilvl="2">
+      <w:start w:val="1"/>
+      <w:numFmt w:val="decimal"/>
+      <w:lvlText w:val="%1.%2.%3."/>
+      <w:lvlJc w:val="left"/>
+      <w:pPr>
+        <w:ind w:left="2160" w:hanging="720"/>
+      </w:pPr>
+      <w:rPr>
+        <w:rFonts w:hint="default"/>
+      </w:rPr>
+    </w:lvl>
+    <w:lvl w:ilvl="3">
+      <w:start w:val="1"/>
+      <w:numFmt w:val="decimal"/>
+      <w:lvlText w:val="%1.%2.%3.%4."/>
+      <w:lvlJc w:val="left"/>
+      <w:pPr>
+        <w:ind w:left="2880" w:hanging="720"/>
+      </w:pPr>
+      <w:rPr>
+        <w:rFonts w:hint="default"/>
+      </w:rPr>
+    </w:lvl>
+    <w:lvl w:ilvl="4">
+      <w:start w:val="1"/>
+      <w:numFmt w:val="decimal"/>
+      <w:lvlText w:val="%1.%2.%3.%4.%5."/>
+      <w:lvlJc w:val="left"/>
+      <w:pPr>
+        <w:ind w:left="3960" w:hanging="1080"/>
+      </w:pPr>
+      <w:rPr>
+        <w:rFonts w:hint="default"/>
+      </w:rPr>
+    </w:lvl>
+    <w:lvl w:ilvl="5">
+      <w:start w:val="1"/>
+      <w:numFmt w:val="decimal"/>
+      <w:lvlText w:val="%1.%2.%3.%4.%5.%6."/>
+      <w:lvlJc w:val="left"/>
+      <w:pPr>
+        <w:ind w:left="4680" w:hanging="1080"/>
+      </w:pPr>
+      <w:rPr>
+        <w:rFonts w:hint="default"/>
+      </w:rPr>
+    </w:lvl>
+    <w:lvl w:ilvl="6">
+      <w:start w:val="1"/>
+      <w:numFmt w:val="decimal"/>
+      <w:lvlText w:val="%1.%2.%3.%4.%5.%6.%7."/>
+      <w:lvlJc w:val="left"/>
+      <w:pPr>
+        <w:ind w:left="5760" w:hanging="1440"/>
+      </w:pPr>
+      <w:rPr>
+        <w:rFonts w:hint="default"/>
+      </w:rPr>
+    </w:lvl>
+    <w:lvl w:ilvl="7">
+      <w:start w:val="1"/>
+      <w:numFmt w:val="decimal"/>
+      <w:lvlText w:val="%1.%2.%3.%4.%5.%6.%7.%8."/>
+      <w:lvlJc w:val="left"/>
+      <w:pPr>
+        <w:ind w:left="6480" w:hanging="1440"/>
+      </w:pPr>
+      <w:rPr>
+        <w:rFonts w:hint="default"/>
+      </w:rPr>
+    </w:lvl>
+    <w:lvl w:ilvl="8">
+      <w:start w:val="1"/>
+      <w:numFmt w:val="decimal"/>
+      <w:lvlText w:val="%1.%2.%3.%4.%5.%6.%7.%8.%9."/>
+      <w:lvlJc w:val="left"/>
+      <w:pPr>
+        <w:ind w:left="7560" w:hanging="1800"/>
+      </w:pPr>
+      <w:rPr>
+        <w:rFonts w:hint="default"/>
+      </w:rPr>
+    </w:lvl>
+  </w:abstractNum>
   <w:num w:numId="1" w16cid:durableId="1433622208">
     <w:abstractNumId w:val="0"/>
   </w:num>
   <w:num w:numId="2" w16cid:durableId="242379296">
     <w:abstractNumId w:val="1"/>
+  </w:num>
+  <w:num w:numId="3" w16cid:durableId="1492788913">
+    <w:abstractNumId w:val="2"/>
   </w:num>
 </w:numbering>
 </file>

</xml_diff>